<commit_message>
fix loi bai tap tim gia tri lon nhat trong 3 so
</commit_message>
<xml_diff>
--- a/module1/Pseudo_Flow Chart/Bai_tap/Bài tập_Mo ta thuat toan tim gia tri lon nhat trong 3 so.docx
+++ b/module1/Pseudo_Flow Chart/Bai_tap/Bài tập_Mo ta thuat toan tim gia tri lon nhat trong 3 so.docx
@@ -334,9 +334,19 @@
       <w:proofErr w:type="spellEnd"/>
     </w:p>
     <w:p>
+      <w:pPr>
+        <w:rPr>
+          <w:lang w:val="vi-VN"/>
+        </w:rPr>
+      </w:pPr>
       <w:r>
         <w:tab/>
-        <w:t>a = max</w:t>
+      </w:r>
+      <w:r>
+        <w:rPr>
+          <w:lang w:val="vi-VN"/>
+        </w:rPr>
+        <w:t>Max = a</w:t>
       </w:r>
     </w:p>
     <w:p>
@@ -375,6 +385,19 @@
       <w:r>
         <w:tab/>
         <w:t>END IF</w:t>
+      </w:r>
+    </w:p>
+    <w:p>
+      <w:pPr>
+        <w:rPr>
+          <w:lang w:val="vi-VN"/>
+        </w:rPr>
+      </w:pPr>
+      <w:r>
+        <w:rPr>
+          <w:lang w:val="vi-VN"/>
+        </w:rPr>
+        <w:t xml:space="preserve">         Display max</w:t>
       </w:r>
     </w:p>
     <w:p>
@@ -804,12 +827,8 @@
                       <wps:txbx>
                         <w:txbxContent>
                           <w:p>
-                            <w:pPr>
-                              <w:jc w:val="center"/>
-                            </w:pPr>
-                            <w:r>
-                              <w:t xml:space="preserve">INPUT </w:t>
-                            </w:r>
+                            <w:bookmarkStart w:id="0" w:name="_GoBack"/>
+                            <w:bookmarkEnd w:id="0"/>
                           </w:p>
                           <w:p>
                             <w:pPr>
@@ -838,16 +857,16 @@
           </mc:Choice>
           <mc:Fallback>
             <w:pict>
-              <v:shape w14:anchorId="3C7917A0" id="Flowchart: Data 3" o:spid="_x0000_s1028" type="#_x0000_t111" style="position:absolute;margin-left:255.5pt;margin-top:6.45pt;width:116pt;height:47pt;z-index:251661312;visibility:visible;mso-wrap-style:square;mso-height-percent:0;mso-wrap-distance-left:9pt;mso-wrap-distance-top:0;mso-wrap-distance-right:9pt;mso-wrap-distance-bottom:0;mso-position-horizontal:absolute;mso-position-horizontal-relative:text;mso-position-vertical:absolute;mso-position-vertical-relative:text;mso-height-percent:0;mso-height-relative:margin;v-text-anchor:middle" o:gfxdata="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" fillcolor="#5b9bd5 [3204]" strokecolor="#1f4d78 [1604]" strokeweight="1pt">
+              <v:shapetype w14:anchorId="3C7917A0" id="_x0000_t111" coordsize="21600,21600" o:spt="111" path="m4321,l21600,,17204,21600,,21600xe">
+                <v:stroke joinstyle="miter"/>
+                <v:path gradientshapeok="t" o:connecttype="custom" o:connectlocs="12961,0;10800,0;2161,10800;8602,21600;10800,21600;19402,10800" textboxrect="4321,0,17204,21600"/>
+              </v:shapetype>
+              <v:shape id="Flowchart: Data 3" o:spid="_x0000_s1028" type="#_x0000_t111" style="position:absolute;margin-left:255.5pt;margin-top:6.45pt;width:116pt;height:47pt;z-index:251661312;visibility:visible;mso-wrap-style:square;mso-height-percent:0;mso-wrap-distance-left:9pt;mso-wrap-distance-top:0;mso-wrap-distance-right:9pt;mso-wrap-distance-bottom:0;mso-position-horizontal:absolute;mso-position-horizontal-relative:text;mso-position-vertical:absolute;mso-position-vertical-relative:text;mso-height-percent:0;mso-height-relative:margin;v-text-anchor:middle" o:gfxdata="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" fillcolor="#5b9bd5 [3204]" strokecolor="#1f4d78 [1604]" strokeweight="1pt">
                 <v:textbox>
                   <w:txbxContent>
                     <w:p>
-                      <w:pPr>
-                        <w:jc w:val="center"/>
-                      </w:pPr>
-                      <w:r>
-                        <w:t xml:space="preserve">INPUT </w:t>
-                      </w:r>
+                      <w:bookmarkStart w:id="1" w:name="_GoBack"/>
+                      <w:bookmarkEnd w:id="1"/>
                     </w:p>
                     <w:p>
                       <w:pPr>
@@ -1862,8 +1881,6 @@
       <w:r>
         <w:tab/>
       </w:r>
-      <w:bookmarkStart w:id="0" w:name="_GoBack"/>
-      <w:bookmarkEnd w:id="0"/>
     </w:p>
     <w:sectPr>
       <w:pgSz w:w="11906" w:h="16838"/>

</xml_diff>